<commit_message>
huy upate contact us about us
</commit_message>
<xml_diff>
--- a/server/src/main/resources/templates/Advance_Payment.docx
+++ b/server/src/main/resources/templates/Advance_Payment.docx
@@ -40,16 +40,9 @@
                 <w:b/>
                 <w:sz w:val="20"/>
                 <w:highlight w:val="white"/>
-              </w:rPr>
-              <w:t>Đơn vị</w:t>
-            </w:r>
-            <w:r>
-              <w:rPr>
-                <w:rFonts w:ascii="Arial" w:hAnsi="Arial" w:cs="Arial"/>
-                <w:b/>
-                <w:sz w:val="20"/>
-              </w:rPr>
-              <w:t xml:space="preserve">: </w:t>
+                <w:lang w:val="en"/>
+              </w:rPr>
+              <w:t>Unit:</w:t>
             </w:r>
             <w:r>
               <w:rPr>
@@ -74,23 +67,9 @@
                 <w:rFonts w:ascii="Arial" w:hAnsi="Arial" w:cs="Arial"/>
                 <w:b/>
                 <w:sz w:val="20"/>
-              </w:rPr>
-              <w:t>Bộ phận</w:t>
-            </w:r>
-            <w:r>
-              <w:rPr>
-                <w:rFonts w:ascii="Arial" w:hAnsi="Arial" w:cs="Arial"/>
-                <w:b/>
-                <w:sz w:val="20"/>
-              </w:rPr>
-              <w:t>:</w:t>
-            </w:r>
-            <w:r>
-              <w:rPr>
-                <w:rFonts w:ascii="Arial" w:hAnsi="Arial" w:cs="Arial"/>
-                <w:sz w:val="20"/>
-              </w:rPr>
-              <w:t xml:space="preserve"> </w:t>
+                <w:lang w:val="en"/>
+              </w:rPr>
+              <w:t>Part:</w:t>
             </w:r>
             <w:r>
               <w:rPr>
@@ -111,41 +90,52 @@
               <w:jc w:val="center"/>
               <w:rPr>
                 <w:rFonts w:ascii="Arial" w:hAnsi="Arial" w:cs="Arial"/>
+                <w:b/>
+                <w:sz w:val="20"/>
+                <w:lang w:val="en"/>
+              </w:rPr>
+            </w:pPr>
+            <w:r>
+              <w:rPr>
+                <w:rFonts w:ascii="Arial" w:hAnsi="Arial" w:cs="Arial"/>
+                <w:b/>
+                <w:sz w:val="20"/>
+                <w:lang w:val="en"/>
+              </w:rPr>
+              <w:t>Model No. 03 - TT</w:t>
+            </w:r>
+          </w:p>
+          <w:p>
+            <w:pPr>
+              <w:spacing w:before="120"/>
+              <w:jc w:val="center"/>
+              <w:rPr>
+                <w:rFonts w:ascii="Arial" w:hAnsi="Arial" w:cs="Arial"/>
+                <w:b/>
+                <w:sz w:val="20"/>
+                <w:lang w:val="en-US"/>
+              </w:rPr>
+            </w:pPr>
+            <w:r>
+              <w:rPr>
+                <w:rFonts w:ascii="Arial" w:hAnsi="Arial" w:cs="Arial"/>
+                <w:b/>
+                <w:sz w:val="20"/>
+                <w:lang w:val="en"/>
+              </w:rPr>
+              <w:t>(Issued according to Circular No. 133/2016/TT-BTC dated August 26, 2016 of the Ministry of Finance)</w:t>
+            </w:r>
+          </w:p>
+          <w:p>
+            <w:pPr>
+              <w:spacing w:before="120"/>
+              <w:jc w:val="center"/>
+              <w:rPr>
+                <w:rFonts w:ascii="Arial" w:hAnsi="Arial" w:cs="Arial"/>
                 <w:i/>
                 <w:sz w:val="20"/>
               </w:rPr>
             </w:pPr>
-            <w:r>
-              <w:rPr>
-                <w:rFonts w:ascii="Arial" w:hAnsi="Arial" w:cs="Arial"/>
-                <w:b/>
-                <w:sz w:val="20"/>
-              </w:rPr>
-              <w:t xml:space="preserve">Mẫu số </w:t>
-            </w:r>
-            <w:r>
-              <w:rPr>
-                <w:rFonts w:ascii="Arial" w:hAnsi="Arial" w:cs="Arial"/>
-                <w:b/>
-                <w:sz w:val="20"/>
-              </w:rPr>
-              <w:t>03 - TT</w:t>
-            </w:r>
-            <w:r>
-              <w:rPr>
-                <w:rFonts w:ascii="Arial" w:hAnsi="Arial" w:cs="Arial"/>
-                <w:b/>
-                <w:sz w:val="20"/>
-              </w:rPr>
-              <w:br/>
-            </w:r>
-            <w:r>
-              <w:rPr>
-                <w:rFonts w:ascii="Arial" w:hAnsi="Arial" w:cs="Arial"/>
-                <w:sz w:val="20"/>
-              </w:rPr>
-              <w:t>(Ban hành theo Thông tư số 133/2016/TT-BTC ngày 26/8/2016 của Bộ Tài chính)</w:t>
-            </w:r>
           </w:p>
         </w:tc>
       </w:tr>
@@ -167,6 +157,7 @@
           <w:rFonts w:ascii="Arial" w:hAnsi="Arial" w:cs="Arial"/>
           <w:b/>
           <w:sz w:val="20"/>
+          <w:lang w:val="en-US"/>
         </w:rPr>
       </w:pPr>
       <w:r>
@@ -174,8 +165,9 @@
           <w:rFonts w:ascii="Arial" w:hAnsi="Arial" w:cs="Arial"/>
           <w:b/>
           <w:sz w:val="20"/>
-        </w:rPr>
-        <w:t>GIẤY ĐỀ NGHỊ TẠM ỨNG</w:t>
+          <w:lang w:val="en"/>
+        </w:rPr>
+        <w:t xml:space="preserve">APPROVAL REQUEST </w:t>
       </w:r>
     </w:p>
     <w:p>
@@ -186,6 +178,7 @@
           <w:rFonts w:ascii="Arial" w:hAnsi="Arial" w:cs="Arial"/>
           <w:i/>
           <w:sz w:val="20"/>
+          <w:lang w:val="en-US"/>
         </w:rPr>
       </w:pPr>
       <w:r>
@@ -193,158 +186,9 @@
           <w:rFonts w:ascii="Arial" w:hAnsi="Arial" w:cs="Arial"/>
           <w:i/>
           <w:sz w:val="20"/>
-        </w:rPr>
-        <w:t>Ngày</w:t>
-      </w:r>
-      <w:r>
-        <w:rPr>
-          <w:rFonts w:ascii="Arial" w:hAnsi="Arial" w:cs="Arial"/>
-          <w:i/>
-          <w:sz w:val="20"/>
-          <w:lang w:val="en-US"/>
-        </w:rPr>
-        <w:t xml:space="preserve"> </w:t>
-      </w:r>
-      <w:r>
-        <w:rPr>
-          <w:rFonts w:ascii="Arial" w:hAnsi="Arial" w:cs="Arial"/>
-          <w:i/>
-          <w:sz w:val="20"/>
-          <w:lang w:val="en-US"/>
-        </w:rPr>
-        <w:t>{{D</w:t>
-      </w:r>
-      <w:r>
-        <w:rPr>
-          <w:rFonts w:ascii="Arial" w:hAnsi="Arial" w:cs="Arial"/>
-          <w:i/>
-          <w:sz w:val="20"/>
-          <w:lang w:val="en-US"/>
-        </w:rPr>
-        <w:t>AY</w:t>
-      </w:r>
-      <w:r>
-        <w:rPr>
-          <w:rFonts w:ascii="Arial" w:hAnsi="Arial" w:cs="Arial"/>
-          <w:i/>
-          <w:sz w:val="20"/>
-          <w:lang w:val="en-US"/>
-        </w:rPr>
-        <w:t>}}</w:t>
-      </w:r>
-      <w:r>
-        <w:rPr>
-          <w:rFonts w:ascii="Arial" w:hAnsi="Arial" w:cs="Arial"/>
-          <w:i/>
-          <w:sz w:val="20"/>
-          <w:lang w:val="en-US"/>
-        </w:rPr>
-        <w:t xml:space="preserve"> </w:t>
-      </w:r>
-      <w:r>
-        <w:rPr>
-          <w:rFonts w:ascii="Arial" w:hAnsi="Arial" w:cs="Arial"/>
-          <w:i/>
-          <w:sz w:val="20"/>
-        </w:rPr>
-        <w:t xml:space="preserve"> tháng</w:t>
-      </w:r>
-      <w:r>
-        <w:rPr>
-          <w:rFonts w:ascii="Arial" w:hAnsi="Arial" w:cs="Arial"/>
-          <w:i/>
-          <w:sz w:val="20"/>
-          <w:lang w:val="en-US"/>
-        </w:rPr>
-        <w:t xml:space="preserve"> </w:t>
-      </w:r>
-      <w:r>
-        <w:rPr>
-          <w:rFonts w:ascii="Arial" w:hAnsi="Arial" w:cs="Arial"/>
-          <w:i/>
-          <w:sz w:val="20"/>
-          <w:lang w:val="en-US"/>
-        </w:rPr>
-        <w:t>{{M</w:t>
-      </w:r>
-      <w:r>
-        <w:rPr>
-          <w:rFonts w:ascii="Arial" w:hAnsi="Arial" w:cs="Arial"/>
-          <w:i/>
-          <w:sz w:val="20"/>
-          <w:lang w:val="en-US"/>
-        </w:rPr>
-        <w:t>ONTH</w:t>
-      </w:r>
-      <w:r>
-        <w:rPr>
-          <w:rFonts w:ascii="Arial" w:hAnsi="Arial" w:cs="Arial"/>
-          <w:i/>
-          <w:sz w:val="20"/>
-          <w:lang w:val="en-US"/>
-        </w:rPr>
-        <w:t>}}</w:t>
-      </w:r>
-      <w:r>
-        <w:rPr>
-          <w:rFonts w:ascii="Arial" w:hAnsi="Arial" w:cs="Arial"/>
-          <w:i/>
-          <w:sz w:val="20"/>
-          <w:lang w:val="en-US"/>
-        </w:rPr>
-        <w:t xml:space="preserve"> </w:t>
-      </w:r>
-      <w:r>
-        <w:rPr>
-          <w:rFonts w:ascii="Arial" w:hAnsi="Arial" w:cs="Arial"/>
-          <w:i/>
-          <w:sz w:val="20"/>
-        </w:rPr>
-        <w:t xml:space="preserve"> </w:t>
-      </w:r>
-      <w:r>
-        <w:rPr>
-          <w:rFonts w:ascii="Arial" w:hAnsi="Arial" w:cs="Arial"/>
-          <w:i/>
-          <w:sz w:val="20"/>
-        </w:rPr>
-        <w:t>năm</w:t>
-      </w:r>
-      <w:r>
-        <w:rPr>
-          <w:rFonts w:ascii="Arial" w:hAnsi="Arial" w:cs="Arial"/>
-          <w:i/>
-          <w:sz w:val="20"/>
-          <w:lang w:val="en-US"/>
-        </w:rPr>
-        <w:t xml:space="preserve"> </w:t>
-      </w:r>
-      <w:r>
-        <w:rPr>
-          <w:rFonts w:ascii="Arial" w:hAnsi="Arial" w:cs="Arial"/>
-          <w:i/>
-          <w:sz w:val="20"/>
-          <w:lang w:val="en-US"/>
-        </w:rPr>
-        <w:t>{{Y</w:t>
-      </w:r>
-      <w:r>
-        <w:rPr>
-          <w:rFonts w:ascii="Arial" w:hAnsi="Arial" w:cs="Arial"/>
-          <w:i/>
-          <w:sz w:val="20"/>
-          <w:lang w:val="en-US"/>
-        </w:rPr>
-        <w:t>EAR</w:t>
-      </w:r>
-      <w:r>
-        <w:rPr>
-          <w:rFonts w:ascii="Arial" w:hAnsi="Arial" w:cs="Arial"/>
-          <w:i/>
-          <w:sz w:val="20"/>
-          <w:lang w:val="en-US"/>
-        </w:rPr>
-        <w:t>}}</w:t>
+          <w:lang w:val="en"/>
+        </w:rPr>
+        <w:t>Day {{DAY}} month {{MONTH}} year {{YEAR}}</w:t>
       </w:r>
     </w:p>
     <w:p>
@@ -360,8 +204,16 @@
         <w:rPr>
           <w:rFonts w:ascii="Arial" w:hAnsi="Arial" w:cs="Arial"/>
           <w:sz w:val="20"/>
-        </w:rPr>
-        <w:t>Số:</w:t>
+          <w:lang w:val="en-US"/>
+        </w:rPr>
+        <w:t>Number</w:t>
+      </w:r>
+      <w:r>
+        <w:rPr>
+          <w:rFonts w:ascii="Arial" w:hAnsi="Arial" w:cs="Arial"/>
+          <w:sz w:val="20"/>
+        </w:rPr>
+        <w:t>:</w:t>
       </w:r>
       <w:r>
         <w:rPr>
@@ -414,8 +266,18 @@
           <w:b/>
           <w:i/>
           <w:sz w:val="20"/>
-        </w:rPr>
-        <w:t>Kính gửi:</w:t>
+          <w:lang w:val="en-US"/>
+        </w:rPr>
+        <w:t>Dear</w:t>
+      </w:r>
+      <w:r>
+        <w:rPr>
+          <w:rFonts w:ascii="Arial" w:hAnsi="Arial" w:cs="Arial"/>
+          <w:b/>
+          <w:i/>
+          <w:sz w:val="20"/>
+        </w:rPr>
+        <w:t>:</w:t>
       </w:r>
       <w:r>
         <w:rPr>
@@ -460,15 +322,16 @@
         <w:rPr>
           <w:rFonts w:ascii="Arial" w:hAnsi="Arial" w:cs="Arial"/>
           <w:sz w:val="20"/>
-        </w:rPr>
-        <w:t>Tê</w:t>
-      </w:r>
-      <w:r>
-        <w:rPr>
-          <w:rFonts w:ascii="Arial" w:hAnsi="Arial" w:cs="Arial"/>
-          <w:sz w:val="20"/>
-        </w:rPr>
-        <w:t>n tôi là:</w:t>
+          <w:lang w:val="en-US"/>
+        </w:rPr>
+        <w:t>My name is</w:t>
+      </w:r>
+      <w:r>
+        <w:rPr>
+          <w:rFonts w:ascii="Arial" w:hAnsi="Arial" w:cs="Arial"/>
+          <w:sz w:val="20"/>
+        </w:rPr>
+        <w:t>:</w:t>
       </w:r>
       <w:r>
         <w:t xml:space="preserve"> </w:t>
@@ -503,36 +366,15 @@
         <w:rPr>
           <w:rFonts w:ascii="Arial" w:hAnsi="Arial" w:cs="Arial"/>
           <w:sz w:val="20"/>
-        </w:rPr>
-        <w:t>Bộ phận (hoặc Địa ch</w:t>
-      </w:r>
-      <w:r>
-        <w:rPr>
-          <w:rFonts w:ascii="Arial" w:hAnsi="Arial" w:cs="Arial"/>
-          <w:sz w:val="20"/>
-        </w:rPr>
-        <w:t>ỉ</w:t>
-      </w:r>
-      <w:r>
-        <w:rPr>
-          <w:rFonts w:ascii="Arial" w:hAnsi="Arial" w:cs="Arial"/>
-          <w:sz w:val="20"/>
-        </w:rPr>
-        <w:t>):</w:t>
-      </w:r>
-      <w:r>
-        <w:rPr>
-          <w:rFonts w:ascii="Arial" w:hAnsi="Arial" w:cs="Arial"/>
-          <w:sz w:val="20"/>
-          <w:lang w:val="en-US"/>
-        </w:rPr>
-        <w:t xml:space="preserve"> </w:t>
-      </w:r>
-      <w:r>
-        <w:rPr>
-          <w:rFonts w:ascii="Arial" w:hAnsi="Arial" w:cs="Arial"/>
-          <w:sz w:val="20"/>
-          <w:lang w:val="en-US"/>
+          <w:lang w:val="en"/>
+        </w:rPr>
+        <w:t>Department (or Address):</w:t>
+      </w:r>
+      <w:r>
+        <w:rPr>
+          <w:rFonts w:ascii="Arial" w:hAnsi="Arial" w:cs="Arial"/>
+          <w:sz w:val="20"/>
+          <w:lang w:val="en"/>
         </w:rPr>
         <w:t xml:space="preserve"> </w:t>
       </w:r>
@@ -559,8 +401,9 @@
         <w:rPr>
           <w:rFonts w:ascii="Arial" w:hAnsi="Arial" w:cs="Arial"/>
           <w:sz w:val="20"/>
-        </w:rPr>
-        <w:t>Đề nghị cho tạm ứng số tiền</w:t>
+          <w:lang w:val="en"/>
+        </w:rPr>
+        <w:t>Request to advance the amount</w:t>
       </w:r>
       <w:r>
         <w:rPr>
@@ -597,7 +440,23 @@
           <w:rFonts w:ascii="Arial" w:hAnsi="Arial" w:cs="Arial"/>
           <w:sz w:val="20"/>
         </w:rPr>
-        <w:t>(Viết bằng chữ)</w:t>
+        <w:t>(</w:t>
+      </w:r>
+      <w:r>
+        <w:rPr>
+          <w:rFonts w:ascii="Arial" w:hAnsi="Arial" w:cs="Arial"/>
+          <w:sz w:val="20"/>
+          <w:szCs w:val="20"/>
+          <w:lang w:val="en"/>
+        </w:rPr>
+        <w:t>Write in words</w:t>
+      </w:r>
+      <w:r>
+        <w:rPr>
+          <w:rFonts w:ascii="Arial" w:hAnsi="Arial" w:cs="Arial"/>
+          <w:sz w:val="20"/>
+        </w:rPr>
+        <w:t>)</w:t>
       </w:r>
       <w:r>
         <w:t xml:space="preserve"> </w:t>
@@ -637,11 +496,9 @@
         <w:rPr>
           <w:rFonts w:ascii="Arial" w:hAnsi="Arial" w:cs="Arial"/>
           <w:sz w:val="20"/>
-        </w:rPr>
-        <w:t>Lý do tạm ứng:</w:t>
-      </w:r>
-      <w:r>
-        <w:t xml:space="preserve"> </w:t>
+          <w:lang w:val="en"/>
+        </w:rPr>
+        <w:t>Reason for advance:</w:t>
       </w:r>
       <w:r>
         <w:rPr>
@@ -650,27 +507,13 @@
         </w:rPr>
         <w:t>{{REASON}}</w:t>
       </w:r>
-    </w:p>
-    <w:p>
-      <w:pPr>
-        <w:tabs>
-          <w:tab w:val="left" w:leader="dot" w:pos="8280"/>
-        </w:tabs>
-        <w:spacing w:before="120"/>
-        <w:rPr>
-          <w:rFonts w:ascii="Arial" w:hAnsi="Arial" w:cs="Arial"/>
-          <w:sz w:val="20"/>
-        </w:rPr>
-      </w:pPr>
-      <w:r>
-        <w:rPr>
-          <w:rFonts w:ascii="Arial" w:hAnsi="Arial" w:cs="Arial"/>
-          <w:sz w:val="20"/>
-        </w:rPr>
-        <w:t>Thời hạn thanh toán:</w:t>
-      </w:r>
-      <w:r>
-        <w:t xml:space="preserve"> </w:t>
+      <w:r>
+        <w:rPr>
+          <w:rFonts w:ascii="Arial" w:hAnsi="Arial" w:cs="Arial"/>
+          <w:sz w:val="20"/>
+        </w:rPr>
+        <w:br/>
+        <w:t>Payment term:</w:t>
       </w:r>
       <w:r>
         <w:rPr>
@@ -692,7 +535,8 @@
     <w:tbl>
       <w:tblPr>
         <w:tblStyle w:val="TableGrid"/>
-        <w:tblW w:w="5124" w:type="pct"/>
+        <w:tblW w:w="5770" w:type="pct"/>
+        <w:tblInd w:w="-450" w:type="dxa"/>
         <w:tblBorders>
           <w:top w:val="none" w:sz="0" w:space="0" w:color="auto"/>
           <w:left w:val="none" w:sz="0" w:space="0" w:color="auto"/>
@@ -704,22 +548,23 @@
         <w:tblLook w:val="01E0" w:firstRow="1" w:lastRow="1" w:firstColumn="1" w:lastColumn="1" w:noHBand="0" w:noVBand="0"/>
       </w:tblPr>
       <w:tblGrid>
-        <w:gridCol w:w="1594"/>
-        <w:gridCol w:w="4614"/>
-        <w:gridCol w:w="269"/>
-        <w:gridCol w:w="3115"/>
+        <w:gridCol w:w="2340"/>
+        <w:gridCol w:w="4141"/>
+        <w:gridCol w:w="270"/>
+        <w:gridCol w:w="4050"/>
       </w:tblGrid>
       <w:tr>
         <w:trPr>
-          <w:trHeight w:val="837"/>
+          <w:trHeight w:val="450"/>
         </w:trPr>
         <w:tc>
           <w:tcPr>
-            <w:tcW w:w="831" w:type="pct"/>
+            <w:tcW w:w="1083" w:type="pct"/>
           </w:tcPr>
           <w:p>
             <w:pPr>
               <w:spacing w:before="120"/>
+              <w:ind w:left="-379" w:right="-590" w:hanging="92"/>
               <w:jc w:val="center"/>
               <w:rPr>
                 <w:rFonts w:ascii="Arial" w:hAnsi="Arial" w:cs="Arial"/>
@@ -732,8 +577,10 @@
                 <w:rFonts w:ascii="Arial" w:hAnsi="Arial" w:cs="Arial"/>
                 <w:b/>
                 <w:sz w:val="20"/>
-              </w:rPr>
-              <w:t>Giám đốc</w:t>
+                <w:szCs w:val="20"/>
+                <w:lang w:val="en"/>
+              </w:rPr>
+              <w:t>Manager</w:t>
             </w:r>
             <w:r>
               <w:rPr>
@@ -749,13 +596,31 @@
                 <w:i/>
                 <w:sz w:val="20"/>
               </w:rPr>
-              <w:t>(Ký, họ tên)</w:t>
+              <w:t>(</w:t>
+            </w:r>
+            <w:r>
+              <w:rPr>
+                <w:rFonts w:ascii="Arial" w:hAnsi="Arial" w:cs="Arial"/>
+                <w:i/>
+                <w:sz w:val="20"/>
+                <w:szCs w:val="20"/>
+                <w:lang w:val="en"/>
+              </w:rPr>
+              <w:t>Signed, fullname</w:t>
+            </w:r>
+            <w:r>
+              <w:rPr>
+                <w:rFonts w:ascii="Arial" w:hAnsi="Arial" w:cs="Arial"/>
+                <w:i/>
+                <w:sz w:val="20"/>
+              </w:rPr>
+              <w:t>)</w:t>
             </w:r>
           </w:p>
         </w:tc>
         <w:tc>
           <w:tcPr>
-            <w:tcW w:w="2405" w:type="pct"/>
+            <w:tcW w:w="1917" w:type="pct"/>
           </w:tcPr>
           <w:p>
             <w:pPr>
@@ -765,7 +630,6 @@
               <w:rPr>
                 <w:rFonts w:ascii="Arial" w:hAnsi="Arial" w:cs="Arial"/>
                 <w:b/>
-                <w:sz w:val="20"/>
               </w:rPr>
             </w:pPr>
             <w:r>
@@ -782,8 +646,10 @@
                 <w:rFonts w:ascii="Arial" w:hAnsi="Arial" w:cs="Arial"/>
                 <w:b/>
                 <w:sz w:val="20"/>
-              </w:rPr>
-              <w:t>Kế toán trưởng</w:t>
+                <w:szCs w:val="20"/>
+                <w:lang w:val="en"/>
+              </w:rPr>
+              <w:t>Chief accountant</w:t>
             </w:r>
             <w:r>
               <w:rPr>
@@ -799,13 +665,31 @@
                 <w:i/>
                 <w:sz w:val="20"/>
               </w:rPr>
-              <w:t>(Ký, họ tên)</w:t>
+              <w:t>(</w:t>
+            </w:r>
+            <w:r>
+              <w:rPr>
+                <w:rFonts w:ascii="Arial" w:hAnsi="Arial" w:cs="Arial"/>
+                <w:i/>
+                <w:sz w:val="20"/>
+                <w:szCs w:val="20"/>
+                <w:lang w:val="en"/>
+              </w:rPr>
+              <w:t>Signed, fullname</w:t>
+            </w:r>
+            <w:r>
+              <w:rPr>
+                <w:rFonts w:ascii="Arial" w:hAnsi="Arial" w:cs="Arial"/>
+                <w:i/>
+                <w:sz w:val="20"/>
+              </w:rPr>
+              <w:t>)</w:t>
             </w:r>
           </w:p>
         </w:tc>
         <w:tc>
           <w:tcPr>
-            <w:tcW w:w="140" w:type="pct"/>
+            <w:tcW w:w="125" w:type="pct"/>
           </w:tcPr>
           <w:p>
             <w:pPr>
@@ -830,11 +714,12 @@
         </w:tc>
         <w:tc>
           <w:tcPr>
-            <w:tcW w:w="1624" w:type="pct"/>
+            <w:tcW w:w="1875" w:type="pct"/>
           </w:tcPr>
           <w:p>
             <w:pPr>
               <w:spacing w:before="120"/>
+              <w:ind w:left="-651" w:hanging="22"/>
               <w:jc w:val="center"/>
               <w:rPr>
                 <w:rFonts w:ascii="Arial" w:hAnsi="Arial" w:cs="Arial"/>
@@ -848,24 +733,7 @@
                 <w:b/>
                 <w:sz w:val="20"/>
               </w:rPr>
-              <w:t>Ng</w:t>
-            </w:r>
-            <w:r>
-              <w:rPr>
-                <w:rFonts w:ascii="Arial" w:hAnsi="Arial" w:cs="Arial"/>
-                <w:b/>
-                <w:sz w:val="20"/>
-                <w:highlight w:val="white"/>
-              </w:rPr>
-              <w:t>ườ</w:t>
-            </w:r>
-            <w:r>
-              <w:rPr>
-                <w:rFonts w:ascii="Arial" w:hAnsi="Arial" w:cs="Arial"/>
-                <w:b/>
-                <w:sz w:val="20"/>
-              </w:rPr>
-              <w:t>i đề nghị tạm ứng</w:t>
+              <w:t>The person requesting the advance</w:t>
             </w:r>
             <w:r>
               <w:rPr>
@@ -881,7 +749,25 @@
                 <w:i/>
                 <w:sz w:val="20"/>
               </w:rPr>
-              <w:t>(Ký, họ tên)</w:t>
+              <w:t>(</w:t>
+            </w:r>
+            <w:r>
+              <w:rPr>
+                <w:rFonts w:ascii="Arial" w:hAnsi="Arial" w:cs="Arial"/>
+                <w:i/>
+                <w:sz w:val="20"/>
+                <w:szCs w:val="20"/>
+                <w:lang w:val="en"/>
+              </w:rPr>
+              <w:t>Signed, fullname</w:t>
+            </w:r>
+            <w:r>
+              <w:rPr>
+                <w:rFonts w:ascii="Arial" w:hAnsi="Arial" w:cs="Arial"/>
+                <w:i/>
+                <w:sz w:val="20"/>
+              </w:rPr>
+              <w:t>)</w:t>
             </w:r>
           </w:p>
         </w:tc>
@@ -898,12 +784,6 @@
           <w:lang w:val="en-US"/>
         </w:rPr>
       </w:pPr>
-      <w:r>
-        <w:rPr>
-          <w:lang w:val="en-US"/>
-        </w:rPr>
-        <w:tab/>
-      </w:r>
       <w:r>
         <w:rPr>
           <w:lang w:val="en-US"/>
@@ -1425,6 +1305,35 @@
       <w:szCs w:val="26"/>
     </w:rPr>
   </w:style>
+  <w:style w:type="paragraph" w:styleId="HTMLPreformatted">
+    <w:name w:val="HTML Preformatted"/>
+    <w:basedOn w:val="Normal"/>
+    <w:link w:val="HTMLPreformattedChar"/>
+    <w:uiPriority w:val="99"/>
+    <w:semiHidden/>
+    <w:unhideWhenUsed/>
+    <w:rsid w:val="00ED668D"/>
+    <w:rPr>
+      <w:rFonts w:ascii="Consolas" w:hAnsi="Consolas"/>
+      <w:sz w:val="20"/>
+      <w:szCs w:val="20"/>
+    </w:rPr>
+  </w:style>
+  <w:style w:type="character" w:customStyle="1" w:styleId="HTMLPreformattedChar">
+    <w:name w:val="HTML Preformatted Char"/>
+    <w:basedOn w:val="DefaultParagraphFont"/>
+    <w:link w:val="HTMLPreformatted"/>
+    <w:uiPriority w:val="99"/>
+    <w:semiHidden/>
+    <w:rsid w:val="00ED668D"/>
+    <w:rPr>
+      <w:rFonts w:ascii="Consolas" w:eastAsia="Courier New" w:hAnsi="Consolas" w:cs="Courier New"/>
+      <w:color w:val="000000"/>
+      <w:sz w:val="20"/>
+      <w:szCs w:val="20"/>
+      <w:lang w:val="vi-VN" w:eastAsia="vi-VN"/>
+    </w:rPr>
+  </w:style>
 </w:styles>
 </file>
 

</xml_diff>